<commit_message>
replace updated resume, csv
replaces docs
replaces pdfs
</commit_message>
<xml_diff>
--- a/inst/media/doc/Maden_Curriculum-Vitae.docx
+++ b/inst/media/doc/Maden_Curriculum-Vitae.docx
@@ -228,13 +228,8 @@
         </w:rPr>
         <w:t xml:space="preserve">BlueSky: </w:t>
       </w:r>
-      <w:proofErr w:type="spellStart"/>
-      <w:r>
-        <w:t>metamaden.bsky.social</w:t>
-      </w:r>
-      <w:proofErr w:type="spellEnd"/>
-      <w:r>
-        <w:t xml:space="preserve"> | </w:t>
+      <w:r>
+        <w:t xml:space="preserve">metamaden.bsky.social | </w:t>
       </w:r>
       <w:r>
         <w:rPr>
@@ -242,11 +237,9 @@
         </w:rPr>
         <w:t xml:space="preserve">GitHub: </w:t>
       </w:r>
-      <w:proofErr w:type="spellStart"/>
       <w:r>
         <w:t>metamaden</w:t>
       </w:r>
-      <w:proofErr w:type="spellEnd"/>
     </w:p>
     <w:p>
       <w:pPr>
@@ -618,10 +611,7 @@
         <w:t xml:space="preserve"> </w:t>
       </w:r>
       <w:r>
-        <w:t xml:space="preserve">                                                                      </w:t>
-      </w:r>
-      <w:r>
-        <w:t>June 2022 – June 2024</w:t>
+        <w:t xml:space="preserve">                                                                      June 2022 – June 2024</w:t>
       </w:r>
     </w:p>
     <w:p>
@@ -733,10 +723,21 @@
     </w:p>
     <w:p>
       <w:pPr>
-        <w:ind w:left="-5"/>
-      </w:pPr>
-      <w:r>
-        <w:t xml:space="preserve">Bioinformatics Research Intern                                           April – September 2015 Fred Hutch, Seattle, WA </w:t>
+        <w:spacing w:line="247" w:lineRule="auto"/>
+        <w:ind w:left="14" w:hanging="14"/>
+      </w:pPr>
+      <w:r>
+        <w:t xml:space="preserve">Bioinformatics Research Intern                                           </w:t>
+      </w:r>
+      <w:r>
+        <w:tab/>
+      </w:r>
+      <w:r>
+        <w:tab/>
+        <w:t xml:space="preserve">  </w:t>
+      </w:r>
+      <w:r>
+        <w:t xml:space="preserve">April – September 2015 Fred Hutch, Seattle, WA </w:t>
       </w:r>
     </w:p>
     <w:p>
@@ -978,15 +979,7 @@
         <w:ind w:left="-5"/>
       </w:pPr>
       <w:r>
-        <w:t xml:space="preserve">Fellowship hosted and funded by SAS Institute and Burroughs </w:t>
-      </w:r>
-      <w:proofErr w:type="spellStart"/>
-      <w:r>
-        <w:t>Wellcome</w:t>
-      </w:r>
-      <w:proofErr w:type="spellEnd"/>
-      <w:r>
-        <w:t xml:space="preserve"> Fund. Contributed to ongoing research of epigenetics of colorectal cancer and biomarker discovery for clinical screening. Worked closely with JMP developers, recommended software features based on research needs. </w:t>
+        <w:t xml:space="preserve">Fellowship hosted and funded by SAS Institute and Burroughs Wellcome Fund. Contributed to ongoing research of epigenetics of colorectal cancer and biomarker discovery for clinical screening. Worked closely with JMP developers, recommended software features based on research needs. </w:t>
       </w:r>
     </w:p>
     <w:p>
@@ -1008,7 +1001,14 @@
         <w:ind w:left="-5"/>
       </w:pPr>
       <w:r>
-        <w:t xml:space="preserve">AACR Associate Member, Fred Hutch, Seattle, WA                            Jan 2016 – 2017 Recognized and supported by Association for Cancer Research (AACR) as promising early-career cancer investigator. AACR is one of the largest cancer research organizations in the US, and it hosts numerous annual meetings and workshops to network and learn from colleagues. </w:t>
+        <w:t xml:space="preserve">AACR Associate Member, Fred Hutch, Seattle, WA                            </w:t>
+      </w:r>
+      <w:r>
+        <w:tab/>
+        <w:t xml:space="preserve">            </w:t>
+      </w:r>
+      <w:r>
+        <w:t xml:space="preserve">Jan 2016 – 2017 Recognized and supported by Association for Cancer Research (AACR) as promising early-career cancer investigator. AACR is one of the largest cancer research organizations in the US, and it hosts numerous annual meetings and workshops to network and learn from colleagues. </w:t>
       </w:r>
     </w:p>
     <w:p>
@@ -1052,16 +1052,8 @@
         <w:rPr>
           <w:i/>
         </w:rPr>
-        <w:t xml:space="preserve">A. </w:t>
-      </w:r>
-      <w:proofErr w:type="spellStart"/>
-      <w:r>
-        <w:rPr>
-          <w:i/>
-        </w:rPr>
-        <w:t>burtoni</w:t>
-      </w:r>
-      <w:proofErr w:type="spellEnd"/>
+        <w:t>A. burtoni</w:t>
+      </w:r>
       <w:r>
         <w:t xml:space="preserve"> fishes (see Publications), awarded by Reed College Biology Department based on submission of original research overview. </w:t>
       </w:r>
@@ -1090,7 +1082,14 @@
       </w:r>
       <w:r>
         <w:tab/>
-        <w:t xml:space="preserve">   Summer 2010 Advisor: Prof. Robert Kaplan </w:t>
+        <w:t xml:space="preserve">   </w:t>
+      </w:r>
+      <w:r>
+        <w:tab/>
+        <w:t xml:space="preserve">   </w:t>
+      </w:r>
+      <w:r>
+        <w:t xml:space="preserve">Summer 2010 Advisor: Prof. Robert Kaplan </w:t>
       </w:r>
     </w:p>
     <w:p>
@@ -1210,82 +1209,34 @@
         <w:ind w:left="-5"/>
       </w:pPr>
       <w:r>
-        <w:t xml:space="preserve">Python for analysis (pandas, </w:t>
-      </w:r>
-      <w:proofErr w:type="spellStart"/>
-      <w:r>
-        <w:t>numpy</w:t>
-      </w:r>
-      <w:proofErr w:type="spellEnd"/>
-      <w:r>
-        <w:t xml:space="preserve">, </w:t>
-      </w:r>
-      <w:proofErr w:type="spellStart"/>
-      <w:r>
-        <w:t>scipy</w:t>
-      </w:r>
-      <w:proofErr w:type="spellEnd"/>
-      <w:r>
-        <w:t xml:space="preserve">) </w:t>
-      </w:r>
-    </w:p>
-    <w:p>
-      <w:pPr>
-        <w:spacing w:line="276" w:lineRule="auto"/>
-        <w:ind w:left="-5"/>
-      </w:pPr>
-      <w:r>
-        <w:t>R for data science (</w:t>
-      </w:r>
-      <w:proofErr w:type="spellStart"/>
-      <w:r>
-        <w:t>data.table</w:t>
-      </w:r>
-      <w:proofErr w:type="spellEnd"/>
-      <w:r>
-        <w:t xml:space="preserve">, </w:t>
-      </w:r>
-      <w:proofErr w:type="spellStart"/>
-      <w:r>
-        <w:t>dplyr</w:t>
-      </w:r>
-      <w:proofErr w:type="spellEnd"/>
-      <w:r>
-        <w:t xml:space="preserve">) </w:t>
-      </w:r>
-    </w:p>
-    <w:p>
-      <w:pPr>
-        <w:spacing w:line="276" w:lineRule="auto"/>
-        <w:ind w:left="-5"/>
-      </w:pPr>
-      <w:r>
-        <w:t xml:space="preserve">Plots for publication (ggplot2, </w:t>
-      </w:r>
-      <w:proofErr w:type="spellStart"/>
-      <w:r>
-        <w:t>UpsetR</w:t>
-      </w:r>
-      <w:proofErr w:type="spellEnd"/>
-      <w:r>
-        <w:t xml:space="preserve">) </w:t>
-      </w:r>
-    </w:p>
-    <w:p>
-      <w:pPr>
-        <w:spacing w:line="276" w:lineRule="auto"/>
-        <w:ind w:left="-5"/>
-      </w:pPr>
-      <w:r>
-        <w:t xml:space="preserve">Data dashboards (shiny and </w:t>
-      </w:r>
-      <w:proofErr w:type="spellStart"/>
-      <w:r>
-        <w:t>plotly</w:t>
-      </w:r>
-      <w:proofErr w:type="spellEnd"/>
-      <w:r>
-        <w:t xml:space="preserve">) </w:t>
+        <w:t xml:space="preserve">Python for analysis (pandas, numpy, scipy) </w:t>
+      </w:r>
+    </w:p>
+    <w:p>
+      <w:pPr>
+        <w:spacing w:line="276" w:lineRule="auto"/>
+        <w:ind w:left="-5"/>
+      </w:pPr>
+      <w:r>
+        <w:t xml:space="preserve">R for data science (data.table, dplyr) </w:t>
+      </w:r>
+    </w:p>
+    <w:p>
+      <w:pPr>
+        <w:spacing w:line="276" w:lineRule="auto"/>
+        <w:ind w:left="-5"/>
+      </w:pPr>
+      <w:r>
+        <w:t xml:space="preserve">Plots for publication (ggplot2, UpsetR) </w:t>
+      </w:r>
+    </w:p>
+    <w:p>
+      <w:pPr>
+        <w:spacing w:line="276" w:lineRule="auto"/>
+        <w:ind w:left="-5"/>
+      </w:pPr>
+      <w:r>
+        <w:t xml:space="preserve">Data dashboards (shiny and plotly) </w:t>
       </w:r>
     </w:p>
     <w:p>
@@ -1312,40 +1263,16 @@
         <w:ind w:left="-5"/>
       </w:pPr>
       <w:r>
-        <w:t xml:space="preserve">Omics consortia (TCGA, CCLE, </w:t>
-      </w:r>
-      <w:proofErr w:type="spellStart"/>
-      <w:r>
-        <w:t>GTEx</w:t>
-      </w:r>
-      <w:proofErr w:type="spellEnd"/>
-      <w:r>
-        <w:t xml:space="preserve">) </w:t>
-      </w:r>
-    </w:p>
-    <w:p>
-      <w:pPr>
-        <w:spacing w:line="276" w:lineRule="auto"/>
-        <w:ind w:left="-5"/>
-      </w:pPr>
-      <w:r>
-        <w:t>Statistical tests (</w:t>
-      </w:r>
-      <w:proofErr w:type="spellStart"/>
-      <w:r>
-        <w:t>lm</w:t>
-      </w:r>
-      <w:proofErr w:type="spellEnd"/>
-      <w:r>
-        <w:t xml:space="preserve">, ANOVA, </w:t>
-      </w:r>
-      <w:proofErr w:type="spellStart"/>
-      <w:r>
-        <w:t>cor.test</w:t>
-      </w:r>
-      <w:proofErr w:type="spellEnd"/>
-      <w:r>
-        <w:t xml:space="preserve">, </w:t>
+        <w:t xml:space="preserve">Omics consortia (TCGA, CCLE, GTEx) </w:t>
+      </w:r>
+    </w:p>
+    <w:p>
+      <w:pPr>
+        <w:spacing w:line="276" w:lineRule="auto"/>
+        <w:ind w:left="-5"/>
+      </w:pPr>
+      <w:r>
+        <w:t xml:space="preserve">Statistical tests (lm, ANOVA, cor.test, </w:t>
       </w:r>
       <w:r>
         <w:t>Chi)</w:t>
@@ -1718,15 +1645,7 @@
         <w:t xml:space="preserve">Dysfunctional epigenetic aging of the normal colon in  association with colorectal adenoma and cancer risk. </w:t>
       </w:r>
       <w:r>
-        <w:t xml:space="preserve">(2020) Clin </w:t>
-      </w:r>
-      <w:proofErr w:type="spellStart"/>
-      <w:r>
-        <w:t>Epigenet</w:t>
-      </w:r>
-      <w:proofErr w:type="spellEnd"/>
-      <w:r>
-        <w:t xml:space="preserve"> 12, 5</w:t>
+        <w:t>(2020) Clin Epigenet 12, 5</w:t>
       </w:r>
       <w:r>
         <w:t>.</w:t>
@@ -1742,13 +1661,8 @@
         <w:ind w:hanging="226"/>
         <w:jc w:val="left"/>
       </w:pPr>
-      <w:proofErr w:type="spellStart"/>
-      <w:r>
-        <w:t>Yuna</w:t>
-      </w:r>
-      <w:proofErr w:type="spellEnd"/>
-      <w:r>
-        <w:t xml:space="preserve"> Guo</w:t>
+      <w:r>
+        <w:t>Yuna Guo</w:t>
       </w:r>
       <w:r>
         <w:t>*</w:t>
@@ -1892,31 +1806,7 @@
         <w:ind w:firstLine="0"/>
       </w:pPr>
       <w:r>
-        <w:t xml:space="preserve">9. Ludovic </w:t>
-      </w:r>
-      <w:proofErr w:type="spellStart"/>
-      <w:r>
-        <w:t>Barault</w:t>
-      </w:r>
-      <w:proofErr w:type="spellEnd"/>
-      <w:r>
-        <w:t xml:space="preserve">*, Alessio </w:t>
-      </w:r>
-      <w:proofErr w:type="spellStart"/>
-      <w:r>
-        <w:t>Amatu</w:t>
-      </w:r>
-      <w:proofErr w:type="spellEnd"/>
-      <w:r>
-        <w:t xml:space="preserve">, Giulia </w:t>
-      </w:r>
-      <w:proofErr w:type="spellStart"/>
-      <w:r>
-        <w:t>Siravegna</w:t>
-      </w:r>
-      <w:proofErr w:type="spellEnd"/>
-      <w:r>
-        <w:t xml:space="preserve">, Agostino Ponzetti, Sebastian Moran, Andrea </w:t>
+        <w:t xml:space="preserve">9. Ludovic Barault*, Alessio Amatu, Giulia Siravegna, Agostino Ponzetti, Sebastian Moran, Andrea </w:t>
       </w:r>
     </w:p>
     <w:p>
@@ -1925,31 +1815,43 @@
         <w:ind w:firstLine="0"/>
       </w:pPr>
       <w:r>
+        <w:t xml:space="preserve">    Cassingena, Benedetta Mussolin, Chiara Falcomatà, Alexandra Binder, Carmen Cristiano, </w:t>
+      </w:r>
+    </w:p>
+    <w:p>
+      <w:pPr>
+        <w:spacing w:line="276" w:lineRule="auto"/>
+        <w:ind w:firstLine="0"/>
+      </w:pPr>
+      <w:r>
+        <w:t xml:space="preserve">    Daniele Oddo, Carlotta Cancelliere, Sara Bustreo, Katia Bencardino, </w:t>
+      </w:r>
+      <w:r>
+        <w:rPr>
+          <w:b/>
+        </w:rPr>
+        <w:t>Sean Maden</w:t>
+      </w:r>
+      <w:r>
+        <w:t xml:space="preserve">, et. al. </w:t>
+      </w:r>
+    </w:p>
+    <w:p>
+      <w:pPr>
+        <w:spacing w:line="276" w:lineRule="auto"/>
+        <w:ind w:firstLine="0"/>
+        <w:rPr>
+          <w:i/>
+        </w:rPr>
+      </w:pPr>
+      <w:r>
         <w:t xml:space="preserve">    </w:t>
       </w:r>
-      <w:proofErr w:type="spellStart"/>
-      <w:r>
-        <w:t>Cassingena</w:t>
-      </w:r>
-      <w:proofErr w:type="spellEnd"/>
-      <w:r>
-        <w:t xml:space="preserve">, Benedetta </w:t>
-      </w:r>
-      <w:proofErr w:type="spellStart"/>
-      <w:r>
-        <w:t>Mussolin</w:t>
-      </w:r>
-      <w:proofErr w:type="spellEnd"/>
-      <w:r>
-        <w:t xml:space="preserve">, Chiara </w:t>
-      </w:r>
-      <w:proofErr w:type="spellStart"/>
-      <w:r>
-        <w:t>Falcomatà</w:t>
-      </w:r>
-      <w:proofErr w:type="spellEnd"/>
-      <w:r>
-        <w:t xml:space="preserve">, Alexandra Binder, Carmen Cristiano, </w:t>
+      <w:r>
+        <w:rPr>
+          <w:i/>
+        </w:rPr>
+        <w:t xml:space="preserve">Discovery of methylated circulating DNA biomarkers for comprehensive non-invasive monitoring </w:t>
       </w:r>
     </w:p>
     <w:p>
@@ -1958,23 +1860,28 @@
         <w:ind w:firstLine="0"/>
       </w:pPr>
       <w:r>
-        <w:t xml:space="preserve">    Daniele Oddo, Carlotta Cancelliere, Sara </w:t>
-      </w:r>
-      <w:proofErr w:type="spellStart"/>
-      <w:r>
-        <w:t>Bustreo</w:t>
-      </w:r>
-      <w:proofErr w:type="spellEnd"/>
-      <w:r>
-        <w:t xml:space="preserve">, Katia </w:t>
-      </w:r>
-      <w:proofErr w:type="spellStart"/>
-      <w:r>
-        <w:t>Bencardino</w:t>
-      </w:r>
-      <w:proofErr w:type="spellEnd"/>
-      <w:r>
-        <w:t xml:space="preserve">, </w:t>
+        <w:rPr>
+          <w:i/>
+        </w:rPr>
+        <w:t xml:space="preserve">    of treatment response in metastatic colorectal cancer</w:t>
+      </w:r>
+      <w:r>
+        <w:t>. (2017) Gut, 67(11):19952005</w:t>
+      </w:r>
+      <w:r>
+        <w:t>.</w:t>
+      </w:r>
+    </w:p>
+    <w:p>
+      <w:pPr>
+        <w:spacing w:line="276" w:lineRule="auto"/>
+        <w:ind w:firstLine="0"/>
+        <w:rPr>
+          <w:i/>
+        </w:rPr>
+      </w:pPr>
+      <w:r>
+        <w:t xml:space="preserve">10. Georg E. Luebeck*, Kit Curtius, William D Hazelton, </w:t>
       </w:r>
       <w:r>
         <w:rPr>
@@ -1985,23 +1892,38 @@
       <w:r>
         <w:t xml:space="preserve">, et. al. </w:t>
       </w:r>
+      <w:r>
+        <w:rPr>
+          <w:i/>
+        </w:rPr>
+        <w:t xml:space="preserve">Identification of a key  </w:t>
+      </w:r>
     </w:p>
     <w:p>
       <w:pPr>
         <w:spacing w:line="276" w:lineRule="auto"/>
         <w:ind w:firstLine="0"/>
-        <w:rPr>
-          <w:i/>
-        </w:rPr>
-      </w:pPr>
-      <w:r>
-        <w:t xml:space="preserve">    </w:t>
-      </w:r>
-      <w:r>
-        <w:rPr>
-          <w:i/>
-        </w:rPr>
-        <w:t xml:space="preserve">Discovery of methylated circulating DNA biomarkers for comprehensive non-invasive monitoring </w:t>
+      </w:pPr>
+      <w:r>
+        <w:rPr>
+          <w:i/>
+        </w:rPr>
+        <w:t xml:space="preserve">   </w:t>
+      </w:r>
+      <w:r>
+        <w:rPr>
+          <w:i/>
+        </w:rPr>
+        <w:t xml:space="preserve"> </w:t>
+      </w:r>
+      <w:r>
+        <w:rPr>
+          <w:i/>
+        </w:rPr>
+        <w:t>role of widespread epigenetic drift in Barrett’s esophagus and esophageal adenocarcinoma</w:t>
+      </w:r>
+      <w:r>
+        <w:t xml:space="preserve">.   </w:t>
       </w:r>
     </w:p>
     <w:p>
@@ -2010,13 +1932,61 @@
         <w:ind w:firstLine="0"/>
       </w:pPr>
       <w:r>
-        <w:rPr>
-          <w:i/>
-        </w:rPr>
-        <w:t xml:space="preserve">    of treatment response in metastatic colorectal cancer</w:t>
-      </w:r>
-      <w:r>
-        <w:t>. (2017) Gut, 67(11):19952005</w:t>
+        <w:t xml:space="preserve">   </w:t>
+      </w:r>
+      <w:r>
+        <w:t xml:space="preserve"> </w:t>
+      </w:r>
+      <w:r>
+        <w:t>(2017) Clinical Epigenetics</w:t>
+      </w:r>
+      <w:r>
+        <w:t xml:space="preserve">. </w:t>
+      </w:r>
+    </w:p>
+    <w:p>
+      <w:pPr>
+        <w:spacing w:line="276" w:lineRule="auto"/>
+        <w:ind w:firstLine="0"/>
+        <w:rPr>
+          <w:i/>
+        </w:rPr>
+      </w:pPr>
+      <w:r>
+        <w:t xml:space="preserve">11. Kit Curtius*, et. al. </w:t>
+      </w:r>
+      <w:r>
+        <w:rPr>
+          <w:i/>
+        </w:rPr>
+        <w:t xml:space="preserve">A molecular clock infers heterogeneous tissue age among patients with  </w:t>
+      </w:r>
+    </w:p>
+    <w:p>
+      <w:pPr>
+        <w:spacing w:line="276" w:lineRule="auto"/>
+        <w:ind w:firstLine="192"/>
+      </w:pPr>
+      <w:r>
+        <w:rPr>
+          <w:i/>
+        </w:rPr>
+        <w:t xml:space="preserve"> Barrett's esophagus</w:t>
+      </w:r>
+      <w:r>
+        <w:t>. PLoS Comput Bio.</w:t>
+      </w:r>
+      <w:r>
+        <w:t xml:space="preserve"> (May 11, 2016, </w:t>
+      </w:r>
+      <w:r>
+        <w:t>acknowl</w:t>
+      </w:r>
+      <w:r>
+        <w:t>edgement</w:t>
+      </w:r>
+      <w:r>
+        <w:t>)</w:t>
       </w:r>
       <w:r>
         <w:t>.</w:t>
@@ -2031,13 +2001,22 @@
         </w:rPr>
       </w:pPr>
       <w:r>
-        <w:t xml:space="preserve">10. Georg E. Luebeck*, Kit Curtius, William D Hazelton, </w:t>
-      </w:r>
-      <w:r>
-        <w:rPr>
-          <w:b/>
-        </w:rPr>
-        <w:t>Sean Maden</w:t>
+        <w:rPr>
+          <w:i/>
+        </w:rPr>
+        <w:t>12</w:t>
+      </w:r>
+      <w:r>
+        <w:t>.</w:t>
+      </w:r>
+      <w:r>
+        <w:t xml:space="preserve"> Daniel S. Kim*, </w:t>
+      </w:r>
+      <w:r>
+        <w:rPr>
+          <w:b/>
+        </w:rPr>
+        <w:t>Sean K. Maden</w:t>
       </w:r>
       <w:r>
         <w:t xml:space="preserve">, et. al. </w:t>
@@ -2046,166 +2025,7 @@
         <w:rPr>
           <w:i/>
         </w:rPr>
-        <w:t xml:space="preserve">Identification of a key  </w:t>
-      </w:r>
-    </w:p>
-    <w:p>
-      <w:pPr>
-        <w:spacing w:line="276" w:lineRule="auto"/>
-        <w:ind w:firstLine="0"/>
-      </w:pPr>
-      <w:r>
-        <w:rPr>
-          <w:i/>
-        </w:rPr>
-        <w:t xml:space="preserve">   </w:t>
-      </w:r>
-      <w:r>
-        <w:rPr>
-          <w:i/>
-        </w:rPr>
-        <w:t xml:space="preserve"> </w:t>
-      </w:r>
-      <w:r>
-        <w:rPr>
-          <w:i/>
-        </w:rPr>
-        <w:t>role of widespread epigenetic drift in Barrett’s esophagus and esophageal adenocarcinoma</w:t>
-      </w:r>
-      <w:r>
-        <w:t xml:space="preserve">.   </w:t>
-      </w:r>
-    </w:p>
-    <w:p>
-      <w:pPr>
-        <w:spacing w:line="276" w:lineRule="auto"/>
-        <w:ind w:firstLine="0"/>
-      </w:pPr>
-      <w:r>
-        <w:t xml:space="preserve">   </w:t>
-      </w:r>
-      <w:r>
-        <w:t xml:space="preserve"> </w:t>
-      </w:r>
-      <w:r>
-        <w:t>(2017) Clinical Epigenetics</w:t>
-      </w:r>
-      <w:r>
-        <w:t xml:space="preserve">. </w:t>
-      </w:r>
-    </w:p>
-    <w:p>
-      <w:pPr>
-        <w:spacing w:line="276" w:lineRule="auto"/>
-        <w:ind w:firstLine="0"/>
-        <w:rPr>
-          <w:i/>
-        </w:rPr>
-      </w:pPr>
-      <w:r>
-        <w:t xml:space="preserve">11. Kit Curtius*, et. al. </w:t>
-      </w:r>
-      <w:r>
-        <w:rPr>
-          <w:i/>
-        </w:rPr>
-        <w:t xml:space="preserve">A molecular clock infers heterogeneous tissue age among patients with  </w:t>
-      </w:r>
-    </w:p>
-    <w:p>
-      <w:pPr>
-        <w:spacing w:line="276" w:lineRule="auto"/>
-        <w:ind w:firstLine="192"/>
-      </w:pPr>
-      <w:r>
-        <w:rPr>
-          <w:i/>
-        </w:rPr>
-        <w:t xml:space="preserve"> Barrett's esophagus</w:t>
-      </w:r>
-      <w:r>
-        <w:t xml:space="preserve">. </w:t>
-      </w:r>
-      <w:proofErr w:type="spellStart"/>
-      <w:r>
-        <w:t>PLoS</w:t>
-      </w:r>
-      <w:proofErr w:type="spellEnd"/>
-      <w:r>
-        <w:t xml:space="preserve"> </w:t>
-      </w:r>
-      <w:proofErr w:type="spellStart"/>
-      <w:r>
-        <w:t>Comput</w:t>
-      </w:r>
-      <w:proofErr w:type="spellEnd"/>
-      <w:r>
-        <w:t xml:space="preserve"> Bio.</w:t>
-      </w:r>
-      <w:r>
-        <w:t xml:space="preserve"> (May 11, 2016, </w:t>
-      </w:r>
-      <w:r>
-        <w:t>acknowl</w:t>
-      </w:r>
-      <w:r>
-        <w:t>edgement</w:t>
-      </w:r>
-      <w:r>
-        <w:t>)</w:t>
-      </w:r>
-      <w:r>
-        <w:t>.</w:t>
-      </w:r>
-    </w:p>
-    <w:p>
-      <w:pPr>
-        <w:spacing w:line="276" w:lineRule="auto"/>
-        <w:ind w:firstLine="0"/>
-        <w:rPr>
-          <w:i/>
-        </w:rPr>
-      </w:pPr>
-      <w:r>
-        <w:rPr>
-          <w:i/>
-        </w:rPr>
-        <w:t>12</w:t>
-      </w:r>
-      <w:r>
-        <w:t>.</w:t>
-      </w:r>
-      <w:r>
-        <w:t xml:space="preserve"> Daniel S. Kim*, </w:t>
-      </w:r>
-      <w:r>
-        <w:rPr>
-          <w:b/>
-        </w:rPr>
-        <w:t>Sean K. Maden</w:t>
-      </w:r>
-      <w:r>
-        <w:t xml:space="preserve">, et. al. </w:t>
-      </w:r>
-      <w:r>
-        <w:rPr>
-          <w:i/>
-        </w:rPr>
-        <w:t xml:space="preserve">Dietary fatty acid intake is associated with </w:t>
-      </w:r>
-      <w:proofErr w:type="spellStart"/>
-      <w:r>
-        <w:rPr>
-          <w:i/>
-        </w:rPr>
-        <w:t>paraoxonase</w:t>
-      </w:r>
-      <w:proofErr w:type="spellEnd"/>
-      <w:r>
-        <w:rPr>
-          <w:i/>
-        </w:rPr>
-        <w:t xml:space="preserve">  </w:t>
+        <w:t xml:space="preserve">Dietary fatty acid intake is associated with paraoxonase  </w:t>
       </w:r>
     </w:p>
     <w:p>
@@ -2329,15 +2149,7 @@
         <w:t>heterogeneous tissue with varying cell sizes using single cell RNA-sequencing datasets</w:t>
       </w:r>
       <w:r>
-        <w:t xml:space="preserve">. </w:t>
-      </w:r>
-      <w:proofErr w:type="spellStart"/>
-      <w:r>
-        <w:t>arXiv</w:t>
-      </w:r>
-      <w:proofErr w:type="spellEnd"/>
-      <w:r>
-        <w:t xml:space="preserve">    </w:t>
+        <w:t xml:space="preserve">. arXiv    </w:t>
       </w:r>
     </w:p>
     <w:p>
@@ -2383,15 +2195,7 @@
         <w:t xml:space="preserve">    target selection in pediatric AML risk. </w:t>
       </w:r>
       <w:r>
-        <w:t xml:space="preserve">(2019) </w:t>
-      </w:r>
-      <w:proofErr w:type="spellStart"/>
-      <w:r>
-        <w:t>BioRxiv</w:t>
-      </w:r>
-      <w:proofErr w:type="spellEnd"/>
-      <w:r>
-        <w:t>, 632166.</w:t>
+        <w:t>(2019) BioRxiv, 632166.</w:t>
       </w:r>
     </w:p>
     <w:p>
@@ -2627,21 +2431,7 @@
         <w:rPr>
           <w:color w:val="222222"/>
         </w:rPr>
-        <w:t xml:space="preserve">(poster) Mitra </w:t>
-      </w:r>
-      <w:proofErr w:type="spellStart"/>
-      <w:r>
-        <w:rPr>
-          <w:color w:val="222222"/>
-        </w:rPr>
-        <w:t>Barahimi</w:t>
-      </w:r>
-      <w:proofErr w:type="spellEnd"/>
-      <w:r>
-        <w:rPr>
-          <w:color w:val="222222"/>
-        </w:rPr>
-        <w:t xml:space="preserve">, </w:t>
+        <w:t xml:space="preserve">(poster) Mitra Barahimi, </w:t>
       </w:r>
       <w:r>
         <w:rPr>
@@ -2750,15 +2540,7 @@
         <w:ind w:hanging="336"/>
       </w:pPr>
       <w:r>
-        <w:t xml:space="preserve">(poster) Mitra </w:t>
-      </w:r>
-      <w:proofErr w:type="spellStart"/>
-      <w:r>
-        <w:t>Barahimi</w:t>
-      </w:r>
-      <w:proofErr w:type="spellEnd"/>
-      <w:r>
-        <w:t xml:space="preserve">, </w:t>
+        <w:t xml:space="preserve">(poster) Mitra Barahimi, </w:t>
       </w:r>
       <w:r>
         <w:rPr>
@@ -2990,7 +2772,19 @@
         <w:t>Ph.D. Computational Biology</w:t>
       </w:r>
       <w:r>
-        <w:t xml:space="preserve"> (completed)                                                        June 2022-June 2024</w:t>
+        <w:t xml:space="preserve"> (completed)                                                       June 2022</w:t>
+      </w:r>
+      <w:r>
+        <w:t xml:space="preserve"> </w:t>
+      </w:r>
+      <w:r>
+        <w:t>–</w:t>
+      </w:r>
+      <w:r>
+        <w:t xml:space="preserve"> </w:t>
+      </w:r>
+      <w:r>
+        <w:t>June 2024</w:t>
       </w:r>
     </w:p>
     <w:p>
@@ -3044,13 +2838,8 @@
       <w:r>
         <w:t xml:space="preserve">: </w:t>
       </w:r>
-      <w:proofErr w:type="spellStart"/>
-      <w:r>
-        <w:t>Bioinfo</w:t>
-      </w:r>
-      <w:proofErr w:type="spellEnd"/>
-      <w:r>
-        <w:t>.</w:t>
+      <w:r>
+        <w:t>Bioinfo.</w:t>
       </w:r>
       <w:r>
         <w:t xml:space="preserve"> and </w:t>
@@ -3232,13 +3021,8 @@
             <w:r>
               <w:t xml:space="preserve"> Applied </w:t>
             </w:r>
-            <w:proofErr w:type="spellStart"/>
             <w:r>
-              <w:t>Biostat</w:t>
-            </w:r>
-            <w:proofErr w:type="spellEnd"/>
-            <w:r>
-              <w:t>.</w:t>
+              <w:t>Biostat.</w:t>
             </w:r>
           </w:p>
           <w:p>
@@ -3291,21 +3075,8 @@
               </w:rPr>
               <w:t xml:space="preserve">PHG 513: </w:t>
             </w:r>
-            <w:proofErr w:type="spellStart"/>
             <w:r>
-              <w:t>Pharmacogen</w:t>
-            </w:r>
-            <w:proofErr w:type="spellEnd"/>
-            <w:r>
-              <w:t xml:space="preserve">. and </w:t>
-            </w:r>
-            <w:proofErr w:type="spellStart"/>
-            <w:r>
-              <w:t>Toxicogen</w:t>
-            </w:r>
-            <w:proofErr w:type="spellEnd"/>
-            <w:r>
-              <w:t>.</w:t>
+              <w:t>Pharmacogen. and Toxicogen.</w:t>
             </w:r>
           </w:p>
           <w:p>
@@ -3479,7 +3250,13 @@
       </w:r>
       <w:r>
         <w:tab/>
-        <w:t xml:space="preserve"> Fall 2014 - Winter 2015</w:t>
+        <w:t xml:space="preserve">Fall 2014 </w:t>
+      </w:r>
+      <w:r>
+        <w:t>–</w:t>
+      </w:r>
+      <w:r>
+        <w:t xml:space="preserve"> Winter 2015</w:t>
       </w:r>
     </w:p>
     <w:p>
@@ -3655,7 +3432,13 @@
       </w:r>
       <w:r>
         <w:tab/>
-        <w:t xml:space="preserve">  Fall 2007 - Spring 2011</w:t>
+        <w:t xml:space="preserve">  Fall 2007 </w:t>
+      </w:r>
+      <w:r>
+        <w:t>–</w:t>
+      </w:r>
+      <w:r>
+        <w:t xml:space="preserve"> Spring 2011</w:t>
       </w:r>
     </w:p>
     <w:p>
@@ -3748,13 +3531,8 @@
       <w:r>
         <w:t xml:space="preserve"> </w:t>
       </w:r>
-      <w:proofErr w:type="spellStart"/>
-      <w:r>
-        <w:t>Mediv</w:t>
-      </w:r>
-      <w:proofErr w:type="spellEnd"/>
-      <w:r>
-        <w:t>. Sci.</w:t>
+      <w:r>
+        <w:t>Mediv. Sci.</w:t>
       </w:r>
       <w:r>
         <w:t xml:space="preserve"> and Religion </w:t>
@@ -3774,13 +3552,8 @@
       <w:r>
         <w:t xml:space="preserve"> </w:t>
       </w:r>
-      <w:proofErr w:type="spellStart"/>
-      <w:r>
-        <w:t>Vasc</w:t>
-      </w:r>
-      <w:proofErr w:type="spellEnd"/>
-      <w:r>
-        <w:t>.</w:t>
+      <w:r>
+        <w:t>Vasc.</w:t>
       </w:r>
       <w:r>
         <w:t xml:space="preserve"> Plant</w:t>
@@ -3865,16 +3638,11 @@
       <w:r>
         <w:t xml:space="preserve"> </w:t>
       </w:r>
-      <w:proofErr w:type="spellStart"/>
       <w:r>
         <w:t>Evol.</w:t>
       </w:r>
       <w:r>
-        <w:t>Plant</w:t>
-      </w:r>
-      <w:proofErr w:type="spellEnd"/>
-      <w:r>
-        <w:t>-Hum</w:t>
+        <w:t>Plant-Hum</w:t>
       </w:r>
       <w:r>
         <w:t>. Int.</w:t>
@@ -3915,13 +3683,8 @@
       <w:r>
         <w:t xml:space="preserve"> Population Ecology and  </w:t>
       </w:r>
-      <w:proofErr w:type="spellStart"/>
-      <w:r>
-        <w:t>Evol</w:t>
-      </w:r>
-      <w:proofErr w:type="spellEnd"/>
-      <w:r>
-        <w:t>.</w:t>
+      <w:r>
+        <w:t>Evol.</w:t>
       </w:r>
       <w:r>
         <w:t xml:space="preserve"> </w:t>
@@ -4023,13 +3786,8 @@
       <w:r>
         <w:t xml:space="preserve"> Seminar: Gene  </w:t>
       </w:r>
-      <w:proofErr w:type="spellStart"/>
-      <w:r>
-        <w:t>Overexpr</w:t>
-      </w:r>
-      <w:proofErr w:type="spellEnd"/>
-      <w:r>
-        <w:t>.</w:t>
+      <w:r>
+        <w:t>Overexpr.</w:t>
       </w:r>
     </w:p>
     <w:p>

</xml_diff>